<commit_message>
Add docs + edit TableHW1.docx + change .gitignore
</commit_message>
<xml_diff>
--- a/TableHW1.docx
+++ b/TableHW1.docx
@@ -19,13 +19,13 @@
       </w:tblPr>
       <w:tblGrid>
         <w:gridCol w:w="1936"/>
-        <w:gridCol w:w="1234"/>
-        <w:gridCol w:w="1136"/>
-        <w:gridCol w:w="1139"/>
+        <w:gridCol w:w="1235"/>
+        <w:gridCol w:w="1135"/>
+        <w:gridCol w:w="1140"/>
         <w:gridCol w:w="1138"/>
         <w:gridCol w:w="1137"/>
         <w:gridCol w:w="1139"/>
-        <w:gridCol w:w="1136"/>
+        <w:gridCol w:w="1135"/>
       </w:tblGrid>
       <w:tr>
         <w:trPr>
@@ -40,7 +40,8 @@
           <w:p>
             <w:pPr>
               <w:pStyle w:val="Normal"/>
-              <w:widowControl/>
+              <w:widowControl w:val="false"/>
+              <w:suppressAutoHyphens w:val="true"/>
               <w:spacing w:lineRule="auto" w:line="240" w:before="0" w:after="0"/>
               <w:jc w:val="center"/>
               <w:rPr>
@@ -79,7 +80,8 @@
           <w:p>
             <w:pPr>
               <w:pStyle w:val="Normal"/>
-              <w:widowControl/>
+              <w:widowControl w:val="false"/>
+              <w:suppressAutoHyphens w:val="true"/>
               <w:spacing w:lineRule="auto" w:line="240" w:before="0" w:after="0"/>
               <w:jc w:val="left"/>
               <w:rPr>
@@ -103,7 +105,7 @@
         </w:tc>
         <w:tc>
           <w:tcPr>
-            <w:tcW w:w="1234" w:type="dxa"/>
+            <w:tcW w:w="1235" w:type="dxa"/>
             <w:vMerge w:val="restart"/>
             <w:tcBorders/>
             <w:vAlign w:val="center"/>
@@ -111,7 +113,8 @@
           <w:p>
             <w:pPr>
               <w:pStyle w:val="Normal"/>
-              <w:widowControl/>
+              <w:widowControl w:val="false"/>
+              <w:suppressAutoHyphens w:val="true"/>
               <w:spacing w:lineRule="auto" w:line="240" w:before="0" w:after="0"/>
               <w:jc w:val="center"/>
               <w:rPr>
@@ -143,7 +146,8 @@
           <w:p>
             <w:pPr>
               <w:pStyle w:val="Normal"/>
-              <w:widowControl/>
+              <w:widowControl w:val="false"/>
+              <w:suppressAutoHyphens w:val="true"/>
               <w:spacing w:lineRule="auto" w:line="240" w:before="0" w:after="0"/>
               <w:jc w:val="center"/>
               <w:rPr>
@@ -168,7 +172,8 @@
           <w:p>
             <w:pPr>
               <w:pStyle w:val="Normal"/>
-              <w:widowControl/>
+              <w:widowControl w:val="false"/>
+              <w:suppressAutoHyphens w:val="true"/>
               <w:spacing w:lineRule="auto" w:line="240" w:before="0" w:after="0"/>
               <w:jc w:val="center"/>
               <w:rPr>
@@ -193,7 +198,8 @@
           <w:p>
             <w:pPr>
               <w:pStyle w:val="Normal"/>
-              <w:widowControl/>
+              <w:widowControl w:val="false"/>
+              <w:suppressAutoHyphens w:val="true"/>
               <w:spacing w:lineRule="auto" w:line="240" w:before="0" w:after="0"/>
               <w:jc w:val="center"/>
               <w:rPr>
@@ -218,14 +224,15 @@
         </w:tc>
         <w:tc>
           <w:tcPr>
-            <w:tcW w:w="3412" w:type="dxa"/>
+            <w:tcW w:w="3411" w:type="dxa"/>
             <w:gridSpan w:val="3"/>
             <w:tcBorders/>
           </w:tcPr>
           <w:p>
             <w:pPr>
               <w:pStyle w:val="Normal"/>
-              <w:widowControl/>
+              <w:widowControl w:val="false"/>
+              <w:suppressAutoHyphens w:val="true"/>
               <w:spacing w:lineRule="auto" w:line="240" w:before="0" w:after="0"/>
               <w:jc w:val="center"/>
               <w:rPr>
@@ -250,7 +257,8 @@
           <w:p>
             <w:pPr>
               <w:pStyle w:val="Normal"/>
-              <w:widowControl/>
+              <w:widowControl w:val="false"/>
+              <w:suppressAutoHyphens w:val="true"/>
               <w:spacing w:lineRule="auto" w:line="240" w:before="0" w:after="0"/>
               <w:jc w:val="center"/>
               <w:rPr>
@@ -287,9 +295,65 @@
           <w:p>
             <w:pPr>
               <w:pStyle w:val="Normal"/>
-              <w:widowControl/>
-              <w:spacing w:lineRule="auto" w:line="240" w:before="0" w:after="0"/>
-              <w:jc w:val="left"/>
+              <w:widowControl w:val="false"/>
+              <w:suppressAutoHyphens w:val="true"/>
+              <w:spacing w:lineRule="auto" w:line="240" w:before="0" w:after="0"/>
+              <w:jc w:val="left"/>
+              <w:rPr>
+                <w:sz w:val="20"/>
+                <w:szCs w:val="20"/>
+                <w:lang w:val="en-US"/>
+              </w:rPr>
+            </w:pPr>
+            <w:r>
+              <w:rPr>
+                <w:sz w:val="20"/>
+                <w:szCs w:val="20"/>
+                <w:lang w:val="en-US"/>
+              </w:rPr>
+            </w:r>
+          </w:p>
+        </w:tc>
+        <w:tc>
+          <w:tcPr>
+            <w:tcW w:w="1235" w:type="dxa"/>
+            <w:vMerge w:val="continue"/>
+            <w:tcBorders/>
+          </w:tcPr>
+          <w:p>
+            <w:pPr>
+              <w:pStyle w:val="Normal"/>
+              <w:widowControl w:val="false"/>
+              <w:suppressAutoHyphens w:val="true"/>
+              <w:spacing w:lineRule="auto" w:line="240" w:before="0" w:after="0"/>
+              <w:jc w:val="left"/>
+              <w:rPr>
+                <w:sz w:val="20"/>
+                <w:szCs w:val="20"/>
+                <w:lang w:val="en-US"/>
+              </w:rPr>
+            </w:pPr>
+            <w:r>
+              <w:rPr>
+                <w:sz w:val="20"/>
+                <w:szCs w:val="20"/>
+                <w:lang w:val="en-US"/>
+              </w:rPr>
+            </w:r>
+          </w:p>
+        </w:tc>
+        <w:tc>
+          <w:tcPr>
+            <w:tcW w:w="1135" w:type="dxa"/>
+            <w:tcBorders/>
+          </w:tcPr>
+          <w:p>
+            <w:pPr>
+              <w:pStyle w:val="Normal"/>
+              <w:widowControl w:val="false"/>
+              <w:suppressAutoHyphens w:val="true"/>
+              <w:spacing w:lineRule="auto" w:line="240" w:before="0" w:after="0"/>
+              <w:jc w:val="center"/>
               <w:rPr>
                 <w:sz w:val="20"/>
                 <w:szCs w:val="20"/>
@@ -304,21 +368,22 @@
                 <w:szCs w:val="20"/>
                 <w:lang w:val="en-US" w:eastAsia="en-US" w:bidi="ar-SA"/>
               </w:rPr>
-            </w:r>
-          </w:p>
-        </w:tc>
-        <w:tc>
-          <w:tcPr>
-            <w:tcW w:w="1234" w:type="dxa"/>
-            <w:vMerge w:val="continue"/>
-            <w:tcBorders/>
-          </w:tcPr>
-          <w:p>
-            <w:pPr>
-              <w:pStyle w:val="Normal"/>
-              <w:widowControl/>
-              <w:spacing w:lineRule="auto" w:line="240" w:before="0" w:after="0"/>
-              <w:jc w:val="left"/>
+              <w:t>C=2, R=5</w:t>
+            </w:r>
+          </w:p>
+        </w:tc>
+        <w:tc>
+          <w:tcPr>
+            <w:tcW w:w="1140" w:type="dxa"/>
+            <w:tcBorders/>
+          </w:tcPr>
+          <w:p>
+            <w:pPr>
+              <w:pStyle w:val="Normal"/>
+              <w:widowControl w:val="false"/>
+              <w:suppressAutoHyphens w:val="true"/>
+              <w:spacing w:lineRule="auto" w:line="240" w:before="0" w:after="0"/>
+              <w:jc w:val="center"/>
               <w:rPr>
                 <w:sz w:val="20"/>
                 <w:szCs w:val="20"/>
@@ -333,18 +398,20 @@
                 <w:szCs w:val="20"/>
                 <w:lang w:val="en-US" w:eastAsia="en-US" w:bidi="ar-SA"/>
               </w:rPr>
-            </w:r>
-          </w:p>
-        </w:tc>
-        <w:tc>
-          <w:tcPr>
-            <w:tcW w:w="1136" w:type="dxa"/>
-            <w:tcBorders/>
-          </w:tcPr>
-          <w:p>
-            <w:pPr>
-              <w:pStyle w:val="Normal"/>
-              <w:widowControl/>
+              <w:t>C=4, R=5</w:t>
+            </w:r>
+          </w:p>
+        </w:tc>
+        <w:tc>
+          <w:tcPr>
+            <w:tcW w:w="1138" w:type="dxa"/>
+            <w:tcBorders/>
+          </w:tcPr>
+          <w:p>
+            <w:pPr>
+              <w:pStyle w:val="Normal"/>
+              <w:widowControl w:val="false"/>
+              <w:suppressAutoHyphens w:val="true"/>
               <w:spacing w:lineRule="auto" w:line="240" w:before="0" w:after="0"/>
               <w:jc w:val="center"/>
               <w:rPr>
@@ -361,7 +428,37 @@
                 <w:szCs w:val="20"/>
                 <w:lang w:val="en-US" w:eastAsia="en-US" w:bidi="ar-SA"/>
               </w:rPr>
-              <w:t>C=2, R=5</w:t>
+              <w:t>C=8, R=5</w:t>
+            </w:r>
+          </w:p>
+        </w:tc>
+        <w:tc>
+          <w:tcPr>
+            <w:tcW w:w="1137" w:type="dxa"/>
+            <w:tcBorders/>
+          </w:tcPr>
+          <w:p>
+            <w:pPr>
+              <w:pStyle w:val="Normal"/>
+              <w:widowControl w:val="false"/>
+              <w:suppressAutoHyphens w:val="true"/>
+              <w:spacing w:lineRule="auto" w:line="240" w:before="0" w:after="0"/>
+              <w:jc w:val="center"/>
+              <w:rPr>
+                <w:sz w:val="20"/>
+                <w:szCs w:val="20"/>
+                <w:lang w:val="en-US"/>
+              </w:rPr>
+            </w:pPr>
+            <w:r>
+              <w:rPr>
+                <w:rFonts w:eastAsia="Calibri" w:cs=""/>
+                <w:kern w:val="0"/>
+                <w:sz w:val="20"/>
+                <w:szCs w:val="20"/>
+                <w:lang w:val="en-US" w:eastAsia="en-US" w:bidi="ar-SA"/>
+              </w:rPr>
+              <w:t>C=2</w:t>
             </w:r>
           </w:p>
         </w:tc>
@@ -373,7 +470,8 @@
           <w:p>
             <w:pPr>
               <w:pStyle w:val="Normal"/>
-              <w:widowControl/>
+              <w:widowControl w:val="false"/>
+              <w:suppressAutoHyphens w:val="true"/>
               <w:spacing w:lineRule="auto" w:line="240" w:before="0" w:after="0"/>
               <w:jc w:val="center"/>
               <w:rPr>
@@ -390,106 +488,20 @@
                 <w:szCs w:val="20"/>
                 <w:lang w:val="en-US" w:eastAsia="en-US" w:bidi="ar-SA"/>
               </w:rPr>
-              <w:t>C=4, R=5</w:t>
-            </w:r>
-          </w:p>
-        </w:tc>
-        <w:tc>
-          <w:tcPr>
-            <w:tcW w:w="1138" w:type="dxa"/>
-            <w:tcBorders/>
-          </w:tcPr>
-          <w:p>
-            <w:pPr>
-              <w:pStyle w:val="Normal"/>
-              <w:widowControl/>
-              <w:spacing w:lineRule="auto" w:line="240" w:before="0" w:after="0"/>
-              <w:jc w:val="center"/>
-              <w:rPr>
-                <w:sz w:val="20"/>
-                <w:szCs w:val="20"/>
-                <w:lang w:val="en-US"/>
-              </w:rPr>
-            </w:pPr>
-            <w:r>
-              <w:rPr>
-                <w:rFonts w:eastAsia="Calibri" w:cs=""/>
-                <w:kern w:val="0"/>
-                <w:sz w:val="20"/>
-                <w:szCs w:val="20"/>
-                <w:lang w:val="en-US" w:eastAsia="en-US" w:bidi="ar-SA"/>
-              </w:rPr>
-              <w:t>C=8, R=5</w:t>
-            </w:r>
-          </w:p>
-        </w:tc>
-        <w:tc>
-          <w:tcPr>
-            <w:tcW w:w="1137" w:type="dxa"/>
-            <w:tcBorders/>
-          </w:tcPr>
-          <w:p>
-            <w:pPr>
-              <w:pStyle w:val="Normal"/>
-              <w:widowControl/>
-              <w:spacing w:lineRule="auto" w:line="240" w:before="0" w:after="0"/>
-              <w:jc w:val="center"/>
-              <w:rPr>
-                <w:sz w:val="20"/>
-                <w:szCs w:val="20"/>
-                <w:lang w:val="en-US"/>
-              </w:rPr>
-            </w:pPr>
-            <w:r>
-              <w:rPr>
-                <w:rFonts w:eastAsia="Calibri" w:cs=""/>
-                <w:kern w:val="0"/>
-                <w:sz w:val="20"/>
-                <w:szCs w:val="20"/>
-                <w:lang w:val="en-US" w:eastAsia="en-US" w:bidi="ar-SA"/>
-              </w:rPr>
-              <w:t>C=2</w:t>
-            </w:r>
-          </w:p>
-        </w:tc>
-        <w:tc>
-          <w:tcPr>
-            <w:tcW w:w="1139" w:type="dxa"/>
-            <w:tcBorders/>
-          </w:tcPr>
-          <w:p>
-            <w:pPr>
-              <w:pStyle w:val="Normal"/>
-              <w:widowControl/>
-              <w:spacing w:lineRule="auto" w:line="240" w:before="0" w:after="0"/>
-              <w:jc w:val="center"/>
-              <w:rPr>
-                <w:sz w:val="20"/>
-                <w:szCs w:val="20"/>
-                <w:lang w:val="en-US"/>
-              </w:rPr>
-            </w:pPr>
-            <w:r>
-              <w:rPr>
-                <w:rFonts w:eastAsia="Calibri" w:cs=""/>
-                <w:kern w:val="0"/>
-                <w:sz w:val="20"/>
-                <w:szCs w:val="20"/>
-                <w:lang w:val="en-US" w:eastAsia="en-US" w:bidi="ar-SA"/>
-              </w:rPr>
               <w:t>C=4</w:t>
             </w:r>
           </w:p>
         </w:tc>
         <w:tc>
           <w:tcPr>
-            <w:tcW w:w="1136" w:type="dxa"/>
-            <w:tcBorders/>
-          </w:tcPr>
-          <w:p>
-            <w:pPr>
-              <w:pStyle w:val="Normal"/>
-              <w:widowControl/>
+            <w:tcW w:w="1135" w:type="dxa"/>
+            <w:tcBorders/>
+          </w:tcPr>
+          <w:p>
+            <w:pPr>
+              <w:pStyle w:val="Normal"/>
+              <w:widowControl w:val="false"/>
+              <w:suppressAutoHyphens w:val="true"/>
               <w:spacing w:lineRule="auto" w:line="240" w:before="0" w:after="0"/>
               <w:jc w:val="center"/>
               <w:rPr>
@@ -523,7 +535,8 @@
           <w:p>
             <w:pPr>
               <w:pStyle w:val="Normal"/>
-              <w:widowControl/>
+              <w:widowControl w:val="false"/>
+              <w:suppressAutoHyphens w:val="true"/>
               <w:spacing w:lineRule="auto" w:line="240" w:before="0" w:after="0"/>
               <w:jc w:val="left"/>
               <w:rPr>
@@ -548,13 +561,14 @@
         </w:tc>
         <w:tc>
           <w:tcPr>
-            <w:tcW w:w="1234" w:type="dxa"/>
-            <w:tcBorders/>
-          </w:tcPr>
-          <w:p>
-            <w:pPr>
-              <w:pStyle w:val="Normal"/>
-              <w:widowControl/>
+            <w:tcW w:w="1235" w:type="dxa"/>
+            <w:tcBorders/>
+          </w:tcPr>
+          <w:p>
+            <w:pPr>
+              <w:pStyle w:val="Normal"/>
+              <w:widowControl w:val="false"/>
+              <w:suppressAutoHyphens w:val="true"/>
               <w:spacing w:lineRule="auto" w:line="240" w:before="0" w:after="0"/>
               <w:jc w:val="left"/>
               <w:rPr>
@@ -577,13 +591,14 @@
         </w:tc>
         <w:tc>
           <w:tcPr>
-            <w:tcW w:w="1136" w:type="dxa"/>
-            <w:tcBorders/>
-          </w:tcPr>
-          <w:p>
-            <w:pPr>
-              <w:pStyle w:val="Normal"/>
-              <w:widowControl/>
+            <w:tcW w:w="1135" w:type="dxa"/>
+            <w:tcBorders/>
+          </w:tcPr>
+          <w:p>
+            <w:pPr>
+              <w:pStyle w:val="Normal"/>
+              <w:widowControl w:val="false"/>
+              <w:suppressAutoHyphens w:val="true"/>
               <w:spacing w:lineRule="auto" w:line="240" w:before="0" w:after="0"/>
               <w:jc w:val="left"/>
               <w:rPr>
@@ -606,13 +621,104 @@
         </w:tc>
         <w:tc>
           <w:tcPr>
+            <w:tcW w:w="1140" w:type="dxa"/>
+            <w:tcBorders/>
+          </w:tcPr>
+          <w:p>
+            <w:pPr>
+              <w:pStyle w:val="Normal"/>
+              <w:widowControl w:val="false"/>
+              <w:suppressAutoHyphens w:val="true"/>
+              <w:spacing w:lineRule="auto" w:line="240" w:before="0" w:after="0"/>
+              <w:jc w:val="left"/>
+              <w:rPr>
+                <w:sz w:val="20"/>
+                <w:szCs w:val="20"/>
+                <w:lang w:val="en-US"/>
+              </w:rPr>
+            </w:pPr>
+            <w:r>
+              <w:rPr>
+                <w:rFonts w:eastAsia="Calibri" w:cs=""/>
+                <w:kern w:val="0"/>
+                <w:sz w:val="20"/>
+                <w:szCs w:val="20"/>
+                <w:lang w:val="en-US" w:eastAsia="en-US" w:bidi="ar-SA"/>
+              </w:rPr>
+              <w:t>793392</w:t>
+            </w:r>
+          </w:p>
+        </w:tc>
+        <w:tc>
+          <w:tcPr>
+            <w:tcW w:w="1138" w:type="dxa"/>
+            <w:tcBorders/>
+          </w:tcPr>
+          <w:p>
+            <w:pPr>
+              <w:pStyle w:val="Normal"/>
+              <w:widowControl w:val="false"/>
+              <w:suppressAutoHyphens w:val="true"/>
+              <w:spacing w:lineRule="auto" w:line="240" w:before="0" w:after="0"/>
+              <w:jc w:val="left"/>
+              <w:rPr>
+                <w:sz w:val="20"/>
+                <w:szCs w:val="20"/>
+                <w:lang w:val="en-US"/>
+              </w:rPr>
+            </w:pPr>
+            <w:r>
+              <w:rPr>
+                <w:rFonts w:eastAsia="Calibri" w:cs=""/>
+                <w:kern w:val="0"/>
+                <w:sz w:val="20"/>
+                <w:szCs w:val="20"/>
+                <w:lang w:val="en-US" w:eastAsia="en-US" w:bidi="ar-SA"/>
+              </w:rPr>
+              <w:t>807257</w:t>
+            </w:r>
+          </w:p>
+        </w:tc>
+        <w:tc>
+          <w:tcPr>
+            <w:tcW w:w="1137" w:type="dxa"/>
+            <w:tcBorders/>
+          </w:tcPr>
+          <w:p>
+            <w:pPr>
+              <w:pStyle w:val="Normal"/>
+              <w:widowControl w:val="false"/>
+              <w:suppressAutoHyphens w:val="true"/>
+              <w:spacing w:lineRule="auto" w:line="240" w:before="0" w:after="0"/>
+              <w:jc w:val="left"/>
+              <w:rPr>
+                <w:sz w:val="20"/>
+                <w:szCs w:val="20"/>
+                <w:lang w:val="en-US"/>
+              </w:rPr>
+            </w:pPr>
+            <w:r>
+              <w:rPr>
+                <w:rFonts w:eastAsia="Calibri" w:cs=""/>
+                <w:kern w:val="0"/>
+                <w:sz w:val="20"/>
+                <w:szCs w:val="20"/>
+                <w:lang w:val="en-US" w:eastAsia="en-US" w:bidi="ar-SA"/>
+              </w:rPr>
+              <w:t>796568</w:t>
+            </w:r>
+          </w:p>
+        </w:tc>
+        <w:tc>
+          <w:tcPr>
             <w:tcW w:w="1139" w:type="dxa"/>
             <w:tcBorders/>
           </w:tcPr>
           <w:p>
             <w:pPr>
               <w:pStyle w:val="Normal"/>
-              <w:widowControl/>
+              <w:widowControl w:val="false"/>
+              <w:suppressAutoHyphens w:val="true"/>
               <w:spacing w:lineRule="auto" w:line="240" w:before="0" w:after="0"/>
               <w:jc w:val="left"/>
               <w:rPr>
@@ -629,19 +735,20 @@
                 <w:szCs w:val="20"/>
                 <w:lang w:val="en-US" w:eastAsia="en-US" w:bidi="ar-SA"/>
               </w:rPr>
-              <w:t>793392</w:t>
-            </w:r>
-          </w:p>
-        </w:tc>
-        <w:tc>
-          <w:tcPr>
-            <w:tcW w:w="1138" w:type="dxa"/>
-            <w:tcBorders/>
-          </w:tcPr>
-          <w:p>
-            <w:pPr>
-              <w:pStyle w:val="Normal"/>
-              <w:widowControl/>
+              <w:t>798416</w:t>
+            </w:r>
+          </w:p>
+        </w:tc>
+        <w:tc>
+          <w:tcPr>
+            <w:tcW w:w="1135" w:type="dxa"/>
+            <w:tcBorders/>
+          </w:tcPr>
+          <w:p>
+            <w:pPr>
+              <w:pStyle w:val="Normal"/>
+              <w:widowControl w:val="false"/>
+              <w:suppressAutoHyphens w:val="true"/>
               <w:spacing w:lineRule="auto" w:line="240" w:before="0" w:after="0"/>
               <w:jc w:val="left"/>
               <w:rPr>
@@ -658,94 +765,7 @@
                 <w:szCs w:val="20"/>
                 <w:lang w:val="en-US" w:eastAsia="en-US" w:bidi="ar-SA"/>
               </w:rPr>
-              <w:t>748032</w:t>
-            </w:r>
-          </w:p>
-        </w:tc>
-        <w:tc>
-          <w:tcPr>
-            <w:tcW w:w="1137" w:type="dxa"/>
-            <w:tcBorders/>
-          </w:tcPr>
-          <w:p>
-            <w:pPr>
-              <w:pStyle w:val="Normal"/>
-              <w:widowControl/>
-              <w:spacing w:lineRule="auto" w:line="240" w:before="0" w:after="0"/>
-              <w:jc w:val="left"/>
-              <w:rPr>
-                <w:sz w:val="20"/>
-                <w:szCs w:val="20"/>
-                <w:lang w:val="en-US"/>
-              </w:rPr>
-            </w:pPr>
-            <w:r>
-              <w:rPr>
-                <w:rFonts w:eastAsia="Calibri" w:cs=""/>
-                <w:kern w:val="0"/>
-                <w:sz w:val="20"/>
-                <w:szCs w:val="20"/>
-                <w:lang w:val="en-US" w:eastAsia="en-US" w:bidi="ar-SA"/>
-              </w:rPr>
-              <w:t>796568</w:t>
-            </w:r>
-          </w:p>
-        </w:tc>
-        <w:tc>
-          <w:tcPr>
-            <w:tcW w:w="1139" w:type="dxa"/>
-            <w:tcBorders/>
-          </w:tcPr>
-          <w:p>
-            <w:pPr>
-              <w:pStyle w:val="Normal"/>
-              <w:widowControl/>
-              <w:spacing w:lineRule="auto" w:line="240" w:before="0" w:after="0"/>
-              <w:jc w:val="left"/>
-              <w:rPr>
-                <w:sz w:val="20"/>
-                <w:szCs w:val="20"/>
-                <w:lang w:val="en-US"/>
-              </w:rPr>
-            </w:pPr>
-            <w:r>
-              <w:rPr>
-                <w:rFonts w:eastAsia="Calibri" w:cs=""/>
-                <w:kern w:val="0"/>
-                <w:sz w:val="20"/>
-                <w:szCs w:val="20"/>
-                <w:lang w:val="en-US" w:eastAsia="en-US" w:bidi="ar-SA"/>
-              </w:rPr>
-              <w:t>798416</w:t>
-            </w:r>
-          </w:p>
-        </w:tc>
-        <w:tc>
-          <w:tcPr>
-            <w:tcW w:w="1136" w:type="dxa"/>
-            <w:tcBorders/>
-          </w:tcPr>
-          <w:p>
-            <w:pPr>
-              <w:pStyle w:val="Normal"/>
-              <w:widowControl/>
-              <w:spacing w:lineRule="auto" w:line="240" w:before="0" w:after="0"/>
-              <w:jc w:val="left"/>
-              <w:rPr>
-                <w:sz w:val="20"/>
-                <w:szCs w:val="20"/>
-                <w:lang w:val="en-US"/>
-              </w:rPr>
-            </w:pPr>
-            <w:r>
-              <w:rPr>
-                <w:rFonts w:eastAsia="Calibri" w:cs=""/>
-                <w:kern w:val="0"/>
-                <w:sz w:val="20"/>
-                <w:szCs w:val="20"/>
-                <w:lang w:val="en-US" w:eastAsia="en-US" w:bidi="ar-SA"/>
-              </w:rPr>
-              <w:t>789440</w:t>
+              <w:t>792192</w:t>
             </w:r>
           </w:p>
         </w:tc>
@@ -762,7 +782,8 @@
           <w:p>
             <w:pPr>
               <w:pStyle w:val="Normal"/>
-              <w:widowControl/>
+              <w:widowControl w:val="false"/>
+              <w:suppressAutoHyphens w:val="true"/>
               <w:spacing w:lineRule="auto" w:line="240" w:before="0" w:after="0"/>
               <w:jc w:val="left"/>
               <w:rPr>
@@ -797,13 +818,14 @@
         </w:tc>
         <w:tc>
           <w:tcPr>
-            <w:tcW w:w="1234" w:type="dxa"/>
-            <w:tcBorders/>
-          </w:tcPr>
-          <w:p>
-            <w:pPr>
-              <w:pStyle w:val="Normal"/>
-              <w:widowControl/>
+            <w:tcW w:w="1235" w:type="dxa"/>
+            <w:tcBorders/>
+          </w:tcPr>
+          <w:p>
+            <w:pPr>
+              <w:pStyle w:val="Normal"/>
+              <w:widowControl w:val="false"/>
+              <w:suppressAutoHyphens w:val="true"/>
               <w:spacing w:lineRule="auto" w:line="240" w:before="0" w:after="0"/>
               <w:jc w:val="left"/>
               <w:rPr>
@@ -825,13 +847,14 @@
         </w:tc>
         <w:tc>
           <w:tcPr>
-            <w:tcW w:w="1136" w:type="dxa"/>
-            <w:tcBorders/>
-          </w:tcPr>
-          <w:p>
-            <w:pPr>
-              <w:pStyle w:val="Normal"/>
-              <w:widowControl/>
+            <w:tcW w:w="1135" w:type="dxa"/>
+            <w:tcBorders/>
+          </w:tcPr>
+          <w:p>
+            <w:pPr>
+              <w:pStyle w:val="Normal"/>
+              <w:widowControl w:val="false"/>
+              <w:suppressAutoHyphens w:val="true"/>
               <w:spacing w:lineRule="auto" w:line="240" w:before="0" w:after="0"/>
               <w:jc w:val="left"/>
               <w:rPr>
@@ -853,125 +876,130 @@
         </w:tc>
         <w:tc>
           <w:tcPr>
+            <w:tcW w:w="1140" w:type="dxa"/>
+            <w:tcBorders/>
+          </w:tcPr>
+          <w:p>
+            <w:pPr>
+              <w:pStyle w:val="Normal"/>
+              <w:widowControl w:val="false"/>
+              <w:suppressAutoHyphens w:val="true"/>
+              <w:spacing w:lineRule="auto" w:line="240" w:before="0" w:after="0"/>
+              <w:jc w:val="left"/>
+              <w:rPr>
+                <w:sz w:val="20"/>
+                <w:szCs w:val="20"/>
+              </w:rPr>
+            </w:pPr>
+            <w:r>
+              <w:rPr>
+                <w:rFonts w:eastAsia="Calibri" w:cs=""/>
+                <w:kern w:val="0"/>
+                <w:sz w:val="20"/>
+                <w:szCs w:val="20"/>
+                <w:lang w:val="it-IT" w:eastAsia="en-US" w:bidi="ar-SA"/>
+              </w:rPr>
+              <w:t>3047136</w:t>
+            </w:r>
+          </w:p>
+        </w:tc>
+        <w:tc>
+          <w:tcPr>
+            <w:tcW w:w="1138" w:type="dxa"/>
+            <w:tcBorders/>
+          </w:tcPr>
+          <w:p>
+            <w:pPr>
+              <w:pStyle w:val="Normal"/>
+              <w:widowControl w:val="false"/>
+              <w:suppressAutoHyphens w:val="true"/>
+              <w:spacing w:lineRule="auto" w:line="240" w:before="0" w:after="0"/>
+              <w:jc w:val="left"/>
+              <w:rPr>
+                <w:sz w:val="20"/>
+                <w:szCs w:val="20"/>
+              </w:rPr>
+            </w:pPr>
+            <w:r>
+              <w:rPr>
+                <w:rFonts w:eastAsia="Calibri" w:cs=""/>
+                <w:kern w:val="0"/>
+                <w:sz w:val="20"/>
+                <w:szCs w:val="20"/>
+                <w:lang w:val="it-IT" w:eastAsia="en-US" w:bidi="ar-SA"/>
+              </w:rPr>
+              <w:t>3030528</w:t>
+            </w:r>
+          </w:p>
+        </w:tc>
+        <w:tc>
+          <w:tcPr>
+            <w:tcW w:w="1137" w:type="dxa"/>
+            <w:tcBorders/>
+          </w:tcPr>
+          <w:p>
+            <w:pPr>
+              <w:pStyle w:val="Normal"/>
+              <w:widowControl w:val="false"/>
+              <w:suppressAutoHyphens w:val="true"/>
+              <w:spacing w:lineRule="auto" w:line="240" w:before="0" w:after="0"/>
+              <w:jc w:val="left"/>
+              <w:rPr>
+                <w:sz w:val="20"/>
+                <w:szCs w:val="20"/>
+              </w:rPr>
+            </w:pPr>
+            <w:r>
+              <w:rPr>
+                <w:rFonts w:eastAsia="Calibri" w:cs=""/>
+                <w:kern w:val="0"/>
+                <w:sz w:val="20"/>
+                <w:szCs w:val="20"/>
+                <w:lang w:val="it-IT" w:eastAsia="en-US" w:bidi="ar-SA"/>
+              </w:rPr>
+              <w:t>3054420</w:t>
+            </w:r>
+          </w:p>
+        </w:tc>
+        <w:tc>
+          <w:tcPr>
             <w:tcW w:w="1139" w:type="dxa"/>
             <w:tcBorders/>
           </w:tcPr>
           <w:p>
             <w:pPr>
               <w:pStyle w:val="Normal"/>
-              <w:widowControl/>
-              <w:spacing w:lineRule="auto" w:line="240" w:before="0" w:after="0"/>
-              <w:jc w:val="left"/>
-              <w:rPr>
-                <w:sz w:val="20"/>
-                <w:szCs w:val="20"/>
-              </w:rPr>
-            </w:pPr>
-            <w:r>
-              <w:rPr>
-                <w:rFonts w:eastAsia="Calibri" w:cs=""/>
-                <w:kern w:val="0"/>
-                <w:sz w:val="20"/>
-                <w:szCs w:val="20"/>
-                <w:lang w:val="it-IT" w:eastAsia="en-US" w:bidi="ar-SA"/>
-              </w:rPr>
-              <w:t>3029952</w:t>
-            </w:r>
-          </w:p>
-        </w:tc>
-        <w:tc>
-          <w:tcPr>
-            <w:tcW w:w="1138" w:type="dxa"/>
-            <w:tcBorders/>
-          </w:tcPr>
-          <w:p>
-            <w:pPr>
-              <w:pStyle w:val="Normal"/>
-              <w:widowControl/>
-              <w:spacing w:lineRule="auto" w:line="240" w:before="0" w:after="0"/>
-              <w:jc w:val="left"/>
-              <w:rPr>
-                <w:sz w:val="20"/>
-                <w:szCs w:val="20"/>
-              </w:rPr>
-            </w:pPr>
-            <w:r>
-              <w:rPr>
-                <w:rFonts w:eastAsia="Calibri" w:cs=""/>
-                <w:kern w:val="0"/>
-                <w:sz w:val="20"/>
-                <w:szCs w:val="20"/>
-                <w:lang w:val="it-IT" w:eastAsia="en-US" w:bidi="ar-SA"/>
-              </w:rPr>
-              <w:t>3030528</w:t>
-            </w:r>
-          </w:p>
-        </w:tc>
-        <w:tc>
-          <w:tcPr>
-            <w:tcW w:w="1137" w:type="dxa"/>
-            <w:tcBorders/>
-          </w:tcPr>
-          <w:p>
-            <w:pPr>
-              <w:pStyle w:val="Normal"/>
-              <w:widowControl/>
-              <w:spacing w:lineRule="auto" w:line="240" w:before="0" w:after="0"/>
-              <w:jc w:val="left"/>
-              <w:rPr>
-                <w:sz w:val="20"/>
-                <w:szCs w:val="20"/>
-              </w:rPr>
-            </w:pPr>
-            <w:r>
-              <w:rPr>
-                <w:rFonts w:eastAsia="Calibri" w:cs=""/>
-                <w:kern w:val="0"/>
-                <w:sz w:val="20"/>
-                <w:szCs w:val="20"/>
-                <w:lang w:val="it-IT" w:eastAsia="en-US" w:bidi="ar-SA"/>
-              </w:rPr>
-              <w:t>3054420</w:t>
-            </w:r>
-          </w:p>
-        </w:tc>
-        <w:tc>
-          <w:tcPr>
-            <w:tcW w:w="1139" w:type="dxa"/>
-            <w:tcBorders/>
-          </w:tcPr>
-          <w:p>
-            <w:pPr>
-              <w:pStyle w:val="Normal"/>
-              <w:widowControl/>
-              <w:spacing w:lineRule="auto" w:line="240" w:before="0" w:after="0"/>
-              <w:jc w:val="left"/>
-              <w:rPr>
-                <w:sz w:val="20"/>
-                <w:szCs w:val="20"/>
-              </w:rPr>
-            </w:pPr>
-            <w:r>
-              <w:rPr>
-                <w:rFonts w:eastAsia="Calibri" w:cs=""/>
-                <w:kern w:val="0"/>
-                <w:sz w:val="20"/>
-                <w:szCs w:val="20"/>
-                <w:lang w:val="it-IT" w:eastAsia="en-US" w:bidi="ar-SA"/>
-              </w:rPr>
-              <w:t>3044960</w:t>
-            </w:r>
-          </w:p>
-        </w:tc>
-        <w:tc>
-          <w:tcPr>
-            <w:tcW w:w="1136" w:type="dxa"/>
-            <w:tcBorders/>
-          </w:tcPr>
-          <w:p>
-            <w:pPr>
-              <w:pStyle w:val="Normal"/>
-              <w:widowControl/>
+              <w:widowControl w:val="false"/>
+              <w:suppressAutoHyphens w:val="true"/>
+              <w:spacing w:lineRule="auto" w:line="240" w:before="0" w:after="0"/>
+              <w:jc w:val="left"/>
+              <w:rPr>
+                <w:sz w:val="20"/>
+                <w:szCs w:val="20"/>
+              </w:rPr>
+            </w:pPr>
+            <w:r>
+              <w:rPr>
+                <w:rFonts w:eastAsia="Calibri" w:cs=""/>
+                <w:kern w:val="0"/>
+                <w:sz w:val="20"/>
+                <w:szCs w:val="20"/>
+                <w:lang w:val="it-IT" w:eastAsia="en-US" w:bidi="ar-SA"/>
+              </w:rPr>
+              <w:t>3056048</w:t>
+            </w:r>
+          </w:p>
+        </w:tc>
+        <w:tc>
+          <w:tcPr>
+            <w:tcW w:w="1135" w:type="dxa"/>
+            <w:tcBorders/>
+          </w:tcPr>
+          <w:p>
+            <w:pPr>
+              <w:pStyle w:val="Normal"/>
+              <w:widowControl w:val="false"/>
+              <w:suppressAutoHyphens w:val="true"/>
               <w:spacing w:lineRule="auto" w:line="240" w:before="0" w:after="0"/>
               <w:jc w:val="left"/>
               <w:rPr>
@@ -1029,8 +1057,8 @@
         <w:gridCol w:w="1044"/>
         <w:gridCol w:w="1043"/>
         <w:gridCol w:w="1042"/>
-        <w:gridCol w:w="1044"/>
-        <w:gridCol w:w="1042"/>
+        <w:gridCol w:w="1045"/>
+        <w:gridCol w:w="1041"/>
       </w:tblGrid>
       <w:tr>
         <w:trPr>
@@ -1046,7 +1074,8 @@
           <w:p>
             <w:pPr>
               <w:pStyle w:val="Normal"/>
-              <w:widowControl/>
+              <w:widowControl w:val="false"/>
+              <w:suppressAutoHyphens w:val="true"/>
               <w:spacing w:lineRule="auto" w:line="240" w:before="0" w:after="0"/>
               <w:jc w:val="center"/>
               <w:rPr>
@@ -1085,7 +1114,8 @@
           <w:p>
             <w:pPr>
               <w:pStyle w:val="Normal"/>
-              <w:widowControl/>
+              <w:widowControl w:val="false"/>
+              <w:suppressAutoHyphens w:val="true"/>
               <w:spacing w:lineRule="auto" w:line="240" w:before="0" w:after="0"/>
               <w:jc w:val="left"/>
               <w:rPr>
@@ -1116,7 +1146,8 @@
           <w:p>
             <w:pPr>
               <w:pStyle w:val="Normal"/>
-              <w:widowControl/>
+              <w:widowControl w:val="false"/>
+              <w:suppressAutoHyphens w:val="true"/>
               <w:spacing w:lineRule="auto" w:line="240" w:before="0" w:after="0"/>
               <w:jc w:val="center"/>
               <w:rPr>
@@ -1141,7 +1172,8 @@
           <w:p>
             <w:pPr>
               <w:pStyle w:val="Normal"/>
-              <w:widowControl/>
+              <w:widowControl w:val="false"/>
+              <w:suppressAutoHyphens w:val="true"/>
               <w:spacing w:lineRule="auto" w:line="240" w:before="0" w:after="0"/>
               <w:jc w:val="center"/>
               <w:rPr>
@@ -1166,7 +1198,8 @@
           <w:p>
             <w:pPr>
               <w:pStyle w:val="Normal"/>
-              <w:widowControl/>
+              <w:widowControl w:val="false"/>
+              <w:suppressAutoHyphens w:val="true"/>
               <w:spacing w:lineRule="auto" w:line="240" w:before="0" w:after="0"/>
               <w:jc w:val="center"/>
               <w:rPr>
@@ -1198,7 +1231,8 @@
           <w:p>
             <w:pPr>
               <w:pStyle w:val="Normal"/>
-              <w:widowControl/>
+              <w:widowControl w:val="false"/>
+              <w:suppressAutoHyphens w:val="true"/>
               <w:spacing w:lineRule="auto" w:line="240" w:before="0" w:after="0"/>
               <w:jc w:val="center"/>
               <w:rPr>
@@ -1223,7 +1257,8 @@
           <w:p>
             <w:pPr>
               <w:pStyle w:val="Normal"/>
-              <w:widowControl/>
+              <w:widowControl w:val="false"/>
+              <w:suppressAutoHyphens w:val="true"/>
               <w:spacing w:lineRule="auto" w:line="240" w:before="0" w:after="0"/>
               <w:jc w:val="center"/>
               <w:rPr>
@@ -1260,22 +1295,21 @@
           <w:p>
             <w:pPr>
               <w:pStyle w:val="Normal"/>
-              <w:widowControl/>
-              <w:spacing w:lineRule="auto" w:line="240" w:before="0" w:after="0"/>
-              <w:jc w:val="left"/>
-              <w:rPr>
-                <w:sz w:val="20"/>
-                <w:szCs w:val="20"/>
-                <w:lang w:val="en-US"/>
-              </w:rPr>
-            </w:pPr>
-            <w:r>
-              <w:rPr>
-                <w:rFonts w:eastAsia="Calibri" w:cs=""/>
-                <w:kern w:val="0"/>
-                <w:sz w:val="20"/>
-                <w:szCs w:val="20"/>
-                <w:lang w:val="en-US" w:eastAsia="en-US" w:bidi="ar-SA"/>
+              <w:widowControl w:val="false"/>
+              <w:suppressAutoHyphens w:val="true"/>
+              <w:spacing w:lineRule="auto" w:line="240" w:before="0" w:after="0"/>
+              <w:jc w:val="left"/>
+              <w:rPr>
+                <w:sz w:val="20"/>
+                <w:szCs w:val="20"/>
+                <w:lang w:val="en-US"/>
+              </w:rPr>
+            </w:pPr>
+            <w:r>
+              <w:rPr>
+                <w:sz w:val="20"/>
+                <w:szCs w:val="20"/>
+                <w:lang w:val="en-US"/>
               </w:rPr>
             </w:r>
           </w:p>
@@ -1288,7 +1322,8 @@
           <w:p>
             <w:pPr>
               <w:pStyle w:val="Normal"/>
-              <w:widowControl/>
+              <w:widowControl w:val="false"/>
+              <w:suppressAutoHyphens w:val="true"/>
               <w:spacing w:lineRule="auto" w:line="240" w:before="0" w:after="0"/>
               <w:jc w:val="center"/>
               <w:rPr>
@@ -1316,7 +1351,8 @@
           <w:p>
             <w:pPr>
               <w:pStyle w:val="Normal"/>
-              <w:widowControl/>
+              <w:widowControl w:val="false"/>
+              <w:suppressAutoHyphens w:val="true"/>
               <w:spacing w:lineRule="auto" w:line="240" w:before="0" w:after="0"/>
               <w:jc w:val="center"/>
               <w:rPr>
@@ -1344,7 +1380,8 @@
           <w:p>
             <w:pPr>
               <w:pStyle w:val="Normal"/>
-              <w:widowControl/>
+              <w:widowControl w:val="false"/>
+              <w:suppressAutoHyphens w:val="true"/>
               <w:spacing w:lineRule="auto" w:line="240" w:before="0" w:after="0"/>
               <w:jc w:val="center"/>
               <w:rPr>
@@ -1372,7 +1409,8 @@
           <w:p>
             <w:pPr>
               <w:pStyle w:val="Normal"/>
-              <w:widowControl/>
+              <w:widowControl w:val="false"/>
+              <w:suppressAutoHyphens w:val="true"/>
               <w:spacing w:lineRule="auto" w:line="240" w:before="0" w:after="0"/>
               <w:jc w:val="center"/>
               <w:rPr>
@@ -1394,13 +1432,14 @@
         </w:tc>
         <w:tc>
           <w:tcPr>
-            <w:tcW w:w="1044" w:type="dxa"/>
-            <w:tcBorders/>
-          </w:tcPr>
-          <w:p>
-            <w:pPr>
-              <w:pStyle w:val="Normal"/>
-              <w:widowControl/>
+            <w:tcW w:w="1045" w:type="dxa"/>
+            <w:tcBorders/>
+          </w:tcPr>
+          <w:p>
+            <w:pPr>
+              <w:pStyle w:val="Normal"/>
+              <w:widowControl w:val="false"/>
+              <w:suppressAutoHyphens w:val="true"/>
               <w:spacing w:lineRule="auto" w:line="240" w:before="0" w:after="0"/>
               <w:jc w:val="center"/>
               <w:rPr>
@@ -1422,13 +1461,14 @@
         </w:tc>
         <w:tc>
           <w:tcPr>
-            <w:tcW w:w="1042" w:type="dxa"/>
-            <w:tcBorders/>
-          </w:tcPr>
-          <w:p>
-            <w:pPr>
-              <w:pStyle w:val="Normal"/>
-              <w:widowControl/>
+            <w:tcW w:w="1041" w:type="dxa"/>
+            <w:tcBorders/>
+          </w:tcPr>
+          <w:p>
+            <w:pPr>
+              <w:pStyle w:val="Normal"/>
+              <w:widowControl w:val="false"/>
+              <w:suppressAutoHyphens w:val="true"/>
               <w:spacing w:lineRule="auto" w:line="240" w:before="0" w:after="0"/>
               <w:jc w:val="center"/>
               <w:rPr>
@@ -1461,7 +1501,8 @@
           <w:p>
             <w:pPr>
               <w:pStyle w:val="Normal"/>
-              <w:widowControl/>
+              <w:widowControl w:val="false"/>
+              <w:suppressAutoHyphens w:val="true"/>
               <w:spacing w:lineRule="auto" w:line="240" w:before="0" w:after="0"/>
               <w:jc w:val="left"/>
               <w:rPr>
@@ -1491,23 +1532,24 @@
           <w:p>
             <w:pPr>
               <w:pStyle w:val="Normal"/>
-              <w:widowControl/>
-              <w:spacing w:lineRule="auto" w:line="240" w:before="0" w:after="0"/>
-              <w:jc w:val="left"/>
-              <w:rPr>
-                <w:sz w:val="20"/>
-                <w:szCs w:val="20"/>
-              </w:rPr>
-            </w:pPr>
-            <w:r>
-              <w:rPr>
-                <w:rFonts w:eastAsia="Calibri" w:cs=""/>
-                <w:kern w:val="0"/>
-                <w:sz w:val="20"/>
-                <w:szCs w:val="20"/>
-                <w:lang w:val="it-IT" w:eastAsia="en-US" w:bidi="ar-SA"/>
-              </w:rPr>
-              <w:t>3151</w:t>
+              <w:widowControl w:val="false"/>
+              <w:suppressAutoHyphens w:val="true"/>
+              <w:spacing w:lineRule="auto" w:line="240" w:before="0" w:after="0"/>
+              <w:jc w:val="left"/>
+              <w:rPr>
+                <w:sz w:val="20"/>
+                <w:szCs w:val="20"/>
+              </w:rPr>
+            </w:pPr>
+            <w:r>
+              <w:rPr>
+                <w:rFonts w:eastAsia="Calibri" w:cs=""/>
+                <w:kern w:val="0"/>
+                <w:sz w:val="20"/>
+                <w:szCs w:val="20"/>
+                <w:lang w:val="it-IT" w:eastAsia="en-US" w:bidi="ar-SA"/>
+              </w:rPr>
+              <w:t>648</w:t>
             </w:r>
           </w:p>
         </w:tc>
@@ -1519,23 +1561,24 @@
           <w:p>
             <w:pPr>
               <w:pStyle w:val="Normal"/>
-              <w:widowControl/>
-              <w:spacing w:lineRule="auto" w:line="240" w:before="0" w:after="0"/>
-              <w:jc w:val="left"/>
-              <w:rPr>
-                <w:sz w:val="20"/>
-                <w:szCs w:val="20"/>
-              </w:rPr>
-            </w:pPr>
-            <w:r>
-              <w:rPr>
-                <w:rFonts w:eastAsia="Calibri" w:cs=""/>
-                <w:kern w:val="0"/>
-                <w:sz w:val="20"/>
-                <w:szCs w:val="20"/>
-                <w:lang w:val="it-IT" w:eastAsia="en-US" w:bidi="ar-SA"/>
-              </w:rPr>
-              <w:t>3091</w:t>
+              <w:widowControl w:val="false"/>
+              <w:suppressAutoHyphens w:val="true"/>
+              <w:spacing w:lineRule="auto" w:line="240" w:before="0" w:after="0"/>
+              <w:jc w:val="left"/>
+              <w:rPr>
+                <w:sz w:val="20"/>
+                <w:szCs w:val="20"/>
+              </w:rPr>
+            </w:pPr>
+            <w:r>
+              <w:rPr>
+                <w:rFonts w:eastAsia="Calibri" w:cs=""/>
+                <w:kern w:val="0"/>
+                <w:sz w:val="20"/>
+                <w:szCs w:val="20"/>
+                <w:lang w:val="it-IT" w:eastAsia="en-US" w:bidi="ar-SA"/>
+              </w:rPr>
+              <w:t>511</w:t>
             </w:r>
           </w:p>
         </w:tc>
@@ -1547,23 +1590,24 @@
           <w:p>
             <w:pPr>
               <w:pStyle w:val="Normal"/>
-              <w:widowControl/>
-              <w:spacing w:lineRule="auto" w:line="240" w:before="0" w:after="0"/>
-              <w:jc w:val="left"/>
-              <w:rPr>
-                <w:sz w:val="20"/>
-                <w:szCs w:val="20"/>
-              </w:rPr>
-            </w:pPr>
-            <w:r>
-              <w:rPr>
-                <w:rFonts w:eastAsia="Calibri" w:cs=""/>
-                <w:kern w:val="0"/>
-                <w:sz w:val="20"/>
-                <w:szCs w:val="20"/>
-                <w:lang w:val="it-IT" w:eastAsia="en-US" w:bidi="ar-SA"/>
-              </w:rPr>
-              <w:t>3592</w:t>
+              <w:widowControl w:val="false"/>
+              <w:suppressAutoHyphens w:val="true"/>
+              <w:spacing w:lineRule="auto" w:line="240" w:before="0" w:after="0"/>
+              <w:jc w:val="left"/>
+              <w:rPr>
+                <w:sz w:val="20"/>
+                <w:szCs w:val="20"/>
+              </w:rPr>
+            </w:pPr>
+            <w:r>
+              <w:rPr>
+                <w:rFonts w:eastAsia="Calibri" w:cs=""/>
+                <w:kern w:val="0"/>
+                <w:sz w:val="20"/>
+                <w:szCs w:val="20"/>
+                <w:lang w:val="it-IT" w:eastAsia="en-US" w:bidi="ar-SA"/>
+              </w:rPr>
+              <w:t>637</w:t>
             </w:r>
           </w:p>
         </w:tc>
@@ -1575,79 +1619,82 @@
           <w:p>
             <w:pPr>
               <w:pStyle w:val="Normal"/>
-              <w:widowControl/>
-              <w:spacing w:lineRule="auto" w:line="240" w:before="0" w:after="0"/>
-              <w:jc w:val="left"/>
-              <w:rPr>
-                <w:sz w:val="20"/>
-                <w:szCs w:val="20"/>
-              </w:rPr>
-            </w:pPr>
-            <w:r>
-              <w:rPr>
-                <w:rFonts w:eastAsia="Calibri" w:cs=""/>
-                <w:kern w:val="0"/>
-                <w:sz w:val="20"/>
-                <w:szCs w:val="20"/>
-                <w:lang w:val="it-IT" w:eastAsia="en-US" w:bidi="ar-SA"/>
-              </w:rPr>
-              <w:t>1884</w:t>
-            </w:r>
-          </w:p>
-        </w:tc>
-        <w:tc>
-          <w:tcPr>
-            <w:tcW w:w="1044" w:type="dxa"/>
-            <w:tcBorders/>
-          </w:tcPr>
-          <w:p>
-            <w:pPr>
-              <w:pStyle w:val="Normal"/>
-              <w:widowControl/>
-              <w:spacing w:lineRule="auto" w:line="240" w:before="0" w:after="0"/>
-              <w:jc w:val="left"/>
-              <w:rPr>
-                <w:sz w:val="20"/>
-                <w:szCs w:val="20"/>
-              </w:rPr>
-            </w:pPr>
-            <w:r>
-              <w:rPr>
-                <w:rFonts w:eastAsia="Calibri" w:cs=""/>
-                <w:kern w:val="0"/>
-                <w:sz w:val="20"/>
-                <w:szCs w:val="20"/>
-                <w:lang w:val="it-IT" w:eastAsia="en-US" w:bidi="ar-SA"/>
-              </w:rPr>
-              <w:t>1638</w:t>
-            </w:r>
-          </w:p>
-        </w:tc>
-        <w:tc>
-          <w:tcPr>
-            <w:tcW w:w="1042" w:type="dxa"/>
-            <w:tcBorders/>
-          </w:tcPr>
-          <w:p>
-            <w:pPr>
-              <w:pStyle w:val="Normal"/>
-              <w:widowControl/>
-              <w:spacing w:lineRule="auto" w:line="240" w:before="0" w:after="0"/>
-              <w:jc w:val="left"/>
-              <w:rPr>
-                <w:sz w:val="20"/>
-                <w:szCs w:val="20"/>
-              </w:rPr>
-            </w:pPr>
-            <w:r>
-              <w:rPr>
-                <w:rFonts w:eastAsia="Calibri" w:cs=""/>
-                <w:kern w:val="0"/>
-                <w:sz w:val="20"/>
-                <w:szCs w:val="20"/>
-                <w:lang w:val="it-IT" w:eastAsia="en-US" w:bidi="ar-SA"/>
-              </w:rPr>
-              <w:t>1581</w:t>
+              <w:widowControl w:val="false"/>
+              <w:suppressAutoHyphens w:val="true"/>
+              <w:spacing w:lineRule="auto" w:line="240" w:before="0" w:after="0"/>
+              <w:jc w:val="left"/>
+              <w:rPr>
+                <w:sz w:val="20"/>
+                <w:szCs w:val="20"/>
+              </w:rPr>
+            </w:pPr>
+            <w:r>
+              <w:rPr>
+                <w:rFonts w:eastAsia="Calibri" w:cs=""/>
+                <w:kern w:val="0"/>
+                <w:sz w:val="20"/>
+                <w:szCs w:val="20"/>
+                <w:lang w:val="it-IT" w:eastAsia="en-US" w:bidi="ar-SA"/>
+              </w:rPr>
+              <w:t>542</w:t>
+            </w:r>
+          </w:p>
+        </w:tc>
+        <w:tc>
+          <w:tcPr>
+            <w:tcW w:w="1045" w:type="dxa"/>
+            <w:tcBorders/>
+          </w:tcPr>
+          <w:p>
+            <w:pPr>
+              <w:pStyle w:val="Normal"/>
+              <w:widowControl w:val="false"/>
+              <w:suppressAutoHyphens w:val="true"/>
+              <w:spacing w:lineRule="auto" w:line="240" w:before="0" w:after="0"/>
+              <w:jc w:val="left"/>
+              <w:rPr>
+                <w:sz w:val="20"/>
+                <w:szCs w:val="20"/>
+              </w:rPr>
+            </w:pPr>
+            <w:r>
+              <w:rPr>
+                <w:rFonts w:eastAsia="Calibri" w:cs=""/>
+                <w:kern w:val="0"/>
+                <w:sz w:val="20"/>
+                <w:szCs w:val="20"/>
+                <w:lang w:val="it-IT" w:eastAsia="en-US" w:bidi="ar-SA"/>
+              </w:rPr>
+              <w:t>451</w:t>
+            </w:r>
+          </w:p>
+        </w:tc>
+        <w:tc>
+          <w:tcPr>
+            <w:tcW w:w="1041" w:type="dxa"/>
+            <w:tcBorders/>
+          </w:tcPr>
+          <w:p>
+            <w:pPr>
+              <w:pStyle w:val="Normal"/>
+              <w:widowControl w:val="false"/>
+              <w:suppressAutoHyphens w:val="true"/>
+              <w:spacing w:lineRule="auto" w:line="240" w:before="0" w:after="0"/>
+              <w:jc w:val="left"/>
+              <w:rPr>
+                <w:sz w:val="20"/>
+                <w:szCs w:val="20"/>
+              </w:rPr>
+            </w:pPr>
+            <w:r>
+              <w:rPr>
+                <w:rFonts w:eastAsia="Calibri" w:cs=""/>
+                <w:kern w:val="0"/>
+                <w:sz w:val="20"/>
+                <w:szCs w:val="20"/>
+                <w:lang w:val="it-IT" w:eastAsia="en-US" w:bidi="ar-SA"/>
+              </w:rPr>
+              <w:t>414</w:t>
             </w:r>
           </w:p>
         </w:tc>
@@ -1664,7 +1711,8 @@
           <w:p>
             <w:pPr>
               <w:pStyle w:val="Normal"/>
-              <w:widowControl/>
+              <w:widowControl w:val="false"/>
+              <w:suppressAutoHyphens w:val="true"/>
               <w:spacing w:lineRule="auto" w:line="240" w:before="0" w:after="0"/>
               <w:jc w:val="left"/>
               <w:rPr>
@@ -1694,23 +1742,24 @@
           <w:p>
             <w:pPr>
               <w:pStyle w:val="Normal"/>
-              <w:widowControl/>
-              <w:spacing w:lineRule="auto" w:line="240" w:before="0" w:after="0"/>
-              <w:jc w:val="left"/>
-              <w:rPr>
-                <w:sz w:val="20"/>
-                <w:szCs w:val="20"/>
-              </w:rPr>
-            </w:pPr>
-            <w:r>
-              <w:rPr>
-                <w:rFonts w:eastAsia="Calibri" w:cs=""/>
-                <w:kern w:val="0"/>
-                <w:sz w:val="20"/>
-                <w:szCs w:val="20"/>
-                <w:lang w:val="it-IT" w:eastAsia="en-US" w:bidi="ar-SA"/>
-              </w:rPr>
-              <w:t>53547</w:t>
+              <w:widowControl w:val="false"/>
+              <w:suppressAutoHyphens w:val="true"/>
+              <w:spacing w:lineRule="auto" w:line="240" w:before="0" w:after="0"/>
+              <w:jc w:val="left"/>
+              <w:rPr>
+                <w:sz w:val="20"/>
+                <w:szCs w:val="20"/>
+              </w:rPr>
+            </w:pPr>
+            <w:r>
+              <w:rPr>
+                <w:rFonts w:eastAsia="Calibri" w:cs=""/>
+                <w:kern w:val="0"/>
+                <w:sz w:val="20"/>
+                <w:szCs w:val="20"/>
+                <w:lang w:val="it-IT" w:eastAsia="en-US" w:bidi="ar-SA"/>
+              </w:rPr>
+              <w:t>11348</w:t>
             </w:r>
           </w:p>
         </w:tc>
@@ -1722,23 +1771,24 @@
           <w:p>
             <w:pPr>
               <w:pStyle w:val="Normal"/>
-              <w:widowControl/>
-              <w:spacing w:lineRule="auto" w:line="240" w:before="0" w:after="0"/>
-              <w:jc w:val="left"/>
-              <w:rPr>
-                <w:sz w:val="20"/>
-                <w:szCs w:val="20"/>
-              </w:rPr>
-            </w:pPr>
-            <w:r>
-              <w:rPr>
-                <w:rFonts w:eastAsia="Calibri" w:cs=""/>
-                <w:kern w:val="0"/>
-                <w:sz w:val="20"/>
-                <w:szCs w:val="20"/>
-                <w:lang w:val="it-IT" w:eastAsia="en-US" w:bidi="ar-SA"/>
-              </w:rPr>
-              <w:t>48952</w:t>
+              <w:widowControl w:val="false"/>
+              <w:suppressAutoHyphens w:val="true"/>
+              <w:spacing w:lineRule="auto" w:line="240" w:before="0" w:after="0"/>
+              <w:jc w:val="left"/>
+              <w:rPr>
+                <w:sz w:val="20"/>
+                <w:szCs w:val="20"/>
+              </w:rPr>
+            </w:pPr>
+            <w:r>
+              <w:rPr>
+                <w:rFonts w:eastAsia="Calibri" w:cs=""/>
+                <w:kern w:val="0"/>
+                <w:sz w:val="20"/>
+                <w:szCs w:val="20"/>
+                <w:lang w:val="it-IT" w:eastAsia="en-US" w:bidi="ar-SA"/>
+              </w:rPr>
+              <w:t>5068</w:t>
             </w:r>
           </w:p>
         </w:tc>
@@ -1750,23 +1800,24 @@
           <w:p>
             <w:pPr>
               <w:pStyle w:val="Normal"/>
-              <w:widowControl/>
-              <w:spacing w:lineRule="auto" w:line="240" w:before="0" w:after="0"/>
-              <w:jc w:val="left"/>
-              <w:rPr>
-                <w:sz w:val="20"/>
-                <w:szCs w:val="20"/>
-              </w:rPr>
-            </w:pPr>
-            <w:r>
-              <w:rPr>
-                <w:rFonts w:eastAsia="Calibri" w:cs=""/>
-                <w:kern w:val="0"/>
-                <w:sz w:val="20"/>
-                <w:szCs w:val="20"/>
-                <w:lang w:val="it-IT" w:eastAsia="en-US" w:bidi="ar-SA"/>
-              </w:rPr>
-              <w:t>46813</w:t>
+              <w:widowControl w:val="false"/>
+              <w:suppressAutoHyphens w:val="true"/>
+              <w:spacing w:lineRule="auto" w:line="240" w:before="0" w:after="0"/>
+              <w:jc w:val="left"/>
+              <w:rPr>
+                <w:sz w:val="20"/>
+                <w:szCs w:val="20"/>
+              </w:rPr>
+            </w:pPr>
+            <w:r>
+              <w:rPr>
+                <w:rFonts w:eastAsia="Calibri" w:cs=""/>
+                <w:kern w:val="0"/>
+                <w:sz w:val="20"/>
+                <w:szCs w:val="20"/>
+                <w:lang w:val="it-IT" w:eastAsia="en-US" w:bidi="ar-SA"/>
+              </w:rPr>
+              <w:t>3263</w:t>
             </w:r>
           </w:p>
         </w:tc>
@@ -1778,79 +1829,82 @@
           <w:p>
             <w:pPr>
               <w:pStyle w:val="Normal"/>
-              <w:widowControl/>
-              <w:spacing w:lineRule="auto" w:line="240" w:before="0" w:after="0"/>
-              <w:jc w:val="left"/>
-              <w:rPr>
-                <w:sz w:val="20"/>
-                <w:szCs w:val="20"/>
-              </w:rPr>
-            </w:pPr>
-            <w:r>
-              <w:rPr>
-                <w:rFonts w:eastAsia="Calibri" w:cs=""/>
-                <w:kern w:val="0"/>
-                <w:sz w:val="20"/>
-                <w:szCs w:val="20"/>
-                <w:lang w:val="it-IT" w:eastAsia="en-US" w:bidi="ar-SA"/>
-              </w:rPr>
-              <w:t>37224</w:t>
-            </w:r>
-          </w:p>
-        </w:tc>
-        <w:tc>
-          <w:tcPr>
-            <w:tcW w:w="1044" w:type="dxa"/>
-            <w:tcBorders/>
-          </w:tcPr>
-          <w:p>
-            <w:pPr>
-              <w:pStyle w:val="Normal"/>
-              <w:widowControl/>
-              <w:spacing w:lineRule="auto" w:line="240" w:before="0" w:after="0"/>
-              <w:jc w:val="left"/>
-              <w:rPr>
-                <w:sz w:val="20"/>
-                <w:szCs w:val="20"/>
-              </w:rPr>
-            </w:pPr>
-            <w:r>
-              <w:rPr>
-                <w:rFonts w:eastAsia="Calibri" w:cs=""/>
-                <w:kern w:val="0"/>
-                <w:sz w:val="20"/>
-                <w:szCs w:val="20"/>
-                <w:lang w:val="it-IT" w:eastAsia="en-US" w:bidi="ar-SA"/>
-              </w:rPr>
-              <w:t>32564</w:t>
-            </w:r>
-          </w:p>
-        </w:tc>
-        <w:tc>
-          <w:tcPr>
-            <w:tcW w:w="1042" w:type="dxa"/>
-            <w:tcBorders/>
-          </w:tcPr>
-          <w:p>
-            <w:pPr>
-              <w:pStyle w:val="Normal"/>
-              <w:widowControl/>
-              <w:spacing w:lineRule="auto" w:line="240" w:before="0" w:after="0"/>
-              <w:jc w:val="left"/>
-              <w:rPr>
-                <w:sz w:val="20"/>
-                <w:szCs w:val="20"/>
-              </w:rPr>
-            </w:pPr>
-            <w:r>
-              <w:rPr>
-                <w:rFonts w:eastAsia="Calibri" w:cs=""/>
-                <w:kern w:val="0"/>
-                <w:sz w:val="20"/>
-                <w:szCs w:val="20"/>
-                <w:lang w:val="it-IT" w:eastAsia="en-US" w:bidi="ar-SA"/>
-              </w:rPr>
-              <w:t>2993</w:t>
+              <w:widowControl w:val="false"/>
+              <w:suppressAutoHyphens w:val="true"/>
+              <w:spacing w:lineRule="auto" w:line="240" w:before="0" w:after="0"/>
+              <w:jc w:val="left"/>
+              <w:rPr>
+                <w:sz w:val="20"/>
+                <w:szCs w:val="20"/>
+              </w:rPr>
+            </w:pPr>
+            <w:r>
+              <w:rPr>
+                <w:rFonts w:eastAsia="Calibri" w:cs=""/>
+                <w:kern w:val="0"/>
+                <w:sz w:val="20"/>
+                <w:szCs w:val="20"/>
+                <w:lang w:val="it-IT" w:eastAsia="en-US" w:bidi="ar-SA"/>
+              </w:rPr>
+              <w:t>18246</w:t>
+            </w:r>
+          </w:p>
+        </w:tc>
+        <w:tc>
+          <w:tcPr>
+            <w:tcW w:w="1045" w:type="dxa"/>
+            <w:tcBorders/>
+          </w:tcPr>
+          <w:p>
+            <w:pPr>
+              <w:pStyle w:val="Normal"/>
+              <w:widowControl w:val="false"/>
+              <w:suppressAutoHyphens w:val="true"/>
+              <w:spacing w:lineRule="auto" w:line="240" w:before="0" w:after="0"/>
+              <w:jc w:val="left"/>
+              <w:rPr>
+                <w:sz w:val="20"/>
+                <w:szCs w:val="20"/>
+              </w:rPr>
+            </w:pPr>
+            <w:r>
+              <w:rPr>
+                <w:rFonts w:eastAsia="Calibri" w:cs=""/>
+                <w:kern w:val="0"/>
+                <w:sz w:val="20"/>
+                <w:szCs w:val="20"/>
+                <w:lang w:val="it-IT" w:eastAsia="en-US" w:bidi="ar-SA"/>
+              </w:rPr>
+              <w:t>11974</w:t>
+            </w:r>
+          </w:p>
+        </w:tc>
+        <w:tc>
+          <w:tcPr>
+            <w:tcW w:w="1041" w:type="dxa"/>
+            <w:tcBorders/>
+          </w:tcPr>
+          <w:p>
+            <w:pPr>
+              <w:pStyle w:val="Normal"/>
+              <w:widowControl w:val="false"/>
+              <w:suppressAutoHyphens w:val="true"/>
+              <w:spacing w:lineRule="auto" w:line="240" w:before="0" w:after="0"/>
+              <w:jc w:val="left"/>
+              <w:rPr>
+                <w:sz w:val="20"/>
+                <w:szCs w:val="20"/>
+              </w:rPr>
+            </w:pPr>
+            <w:r>
+              <w:rPr>
+                <w:rFonts w:eastAsia="Calibri" w:cs=""/>
+                <w:kern w:val="0"/>
+                <w:sz w:val="20"/>
+                <w:szCs w:val="20"/>
+                <w:lang w:val="it-IT" w:eastAsia="en-US" w:bidi="ar-SA"/>
+              </w:rPr>
+              <w:t>8647</w:t>
             </w:r>
           </w:p>
         </w:tc>
@@ -2280,6 +2334,7 @@
     <w:qFormat/>
     <w:pPr>
       <w:widowControl/>
+      <w:suppressAutoHyphens w:val="true"/>
       <w:bidi w:val="0"/>
       <w:spacing w:lineRule="auto" w:line="259" w:before="0" w:after="160"/>
       <w:jc w:val="left"/>

</xml_diff>